<commit_message>
presentation and explanatory note fixed
</commit_message>
<xml_diff>
--- a/Пояснительная записка.docx
+++ b/Пояснительная записка.docx
@@ -109,66 +109,24 @@
           <w:sz w:val="52"/>
           <w:szCs w:val="52"/>
         </w:rPr>
-        <w:t xml:space="preserve">Если аккаунта ещё нет, то можно зарегистрироваться. </w:t>
-      </w:r>
-      <w:r>
-        <w:rPr>
-          <w:rFonts w:ascii="Times New Roman" w:hAnsi="Times New Roman" w:cs="Times New Roman"/>
-          <w:sz w:val="52"/>
-          <w:szCs w:val="52"/>
-        </w:rPr>
-        <w:t xml:space="preserve">(Окно </w:t>
-      </w:r>
-      <w:r>
-        <w:rPr>
-          <w:rFonts w:ascii="Times New Roman" w:hAnsi="Times New Roman" w:cs="Times New Roman"/>
-          <w:sz w:val="52"/>
-          <w:szCs w:val="52"/>
-        </w:rPr>
-        <w:t>регистрации</w:t>
-      </w:r>
-      <w:r>
-        <w:rPr>
-          <w:rFonts w:ascii="Times New Roman" w:hAnsi="Times New Roman" w:cs="Times New Roman"/>
-          <w:sz w:val="52"/>
-          <w:szCs w:val="52"/>
-        </w:rPr>
-        <w:t>)</w:t>
-      </w:r>
-    </w:p>
-    <w:p>
-      <w:pPr>
-        <w:rPr>
-          <w:rFonts w:ascii="Times New Roman" w:hAnsi="Times New Roman" w:cs="Times New Roman"/>
-          <w:sz w:val="52"/>
-          <w:szCs w:val="52"/>
-        </w:rPr>
-      </w:pPr>
-      <w:r>
-        <w:rPr>
-          <w:rFonts w:ascii="Times New Roman" w:hAnsi="Times New Roman" w:cs="Times New Roman"/>
-          <w:sz w:val="52"/>
-          <w:szCs w:val="52"/>
-        </w:rPr>
-        <w:t xml:space="preserve">Далее в меню можно перейти в окно игры, или в окно правил. </w:t>
-      </w:r>
-      <w:proofErr w:type="gramStart"/>
-      <w:r>
-        <w:rPr>
-          <w:rFonts w:ascii="Times New Roman" w:hAnsi="Times New Roman" w:cs="Times New Roman"/>
-          <w:sz w:val="52"/>
-          <w:szCs w:val="52"/>
-        </w:rPr>
-        <w:t>(</w:t>
-      </w:r>
-      <w:proofErr w:type="gramEnd"/>
-      <w:r>
-        <w:rPr>
-          <w:rFonts w:ascii="Times New Roman" w:hAnsi="Times New Roman" w:cs="Times New Roman"/>
-          <w:sz w:val="52"/>
-          <w:szCs w:val="52"/>
-        </w:rPr>
-        <w:t>Окно меню)</w:t>
+        <w:t>Если аккаунта ещё нет, то можно зарегистрироваться. (Окно регистрации)</w:t>
+      </w:r>
+    </w:p>
+    <w:p>
+      <w:pPr>
+        <w:rPr>
+          <w:rFonts w:ascii="Times New Roman" w:hAnsi="Times New Roman" w:cs="Times New Roman"/>
+          <w:sz w:val="52"/>
+          <w:szCs w:val="52"/>
+        </w:rPr>
+      </w:pPr>
+      <w:r>
+        <w:rPr>
+          <w:rFonts w:ascii="Times New Roman" w:hAnsi="Times New Roman" w:cs="Times New Roman"/>
+          <w:sz w:val="52"/>
+          <w:szCs w:val="52"/>
+        </w:rPr>
+        <w:t>Далее в меню можно перейти в окно игры, или в окно правил. (Окно меню)</w:t>
       </w:r>
     </w:p>
     <w:p>
@@ -202,7 +160,176 @@
           <w:sz w:val="52"/>
           <w:szCs w:val="52"/>
         </w:rPr>
+        <w:lastRenderedPageBreak/>
+        <w:drawing>
+          <wp:inline distT="0" distB="0" distL="0" distR="0" wp14:anchorId="1996B311" wp14:editId="029FBE0F">
+            <wp:extent cx="5279931" cy="6267450"/>
+            <wp:effectExtent l="38100" t="38100" r="35560" b="38100"/>
+            <wp:docPr id="6" name="Объект 5">
+              <a:extLst xmlns:a="http://schemas.openxmlformats.org/drawingml/2006/main">
+                <a:ext uri="{FF2B5EF4-FFF2-40B4-BE49-F238E27FC236}">
+                  <a16:creationId xmlns:a16="http://schemas.microsoft.com/office/drawing/2014/main" id="{2FA39FA3-1735-4181-8E18-C4D4850E57F1}"/>
+                </a:ext>
+              </a:extLst>
+            </wp:docPr>
+            <wp:cNvGraphicFramePr>
+              <a:graphicFrameLocks xmlns:a="http://schemas.openxmlformats.org/drawingml/2006/main" noGrp="1" noChangeAspect="1"/>
+            </wp:cNvGraphicFramePr>
+            <a:graphic xmlns:a="http://schemas.openxmlformats.org/drawingml/2006/main">
+              <a:graphicData uri="http://schemas.openxmlformats.org/drawingml/2006/picture">
+                <pic:pic xmlns:pic="http://schemas.openxmlformats.org/drawingml/2006/picture">
+                  <pic:nvPicPr>
+                    <pic:cNvPr id="6" name="Объект 5">
+                      <a:extLst>
+                        <a:ext uri="{FF2B5EF4-FFF2-40B4-BE49-F238E27FC236}">
+                          <a16:creationId xmlns:a16="http://schemas.microsoft.com/office/drawing/2014/main" id="{2FA39FA3-1735-4181-8E18-C4D4850E57F1}"/>
+                        </a:ext>
+                      </a:extLst>
+                    </pic:cNvPr>
+                    <pic:cNvPicPr>
+                      <a:picLocks noGrp="1" noChangeAspect="1"/>
+                    </pic:cNvPicPr>
+                  </pic:nvPicPr>
+                  <pic:blipFill>
+                    <a:blip r:embed="rId5">
+                      <a:extLst>
+                        <a:ext uri="{28A0092B-C50C-407E-A947-70E740481C1C}">
+                          <a14:useLocalDpi xmlns:a14="http://schemas.microsoft.com/office/drawing/2010/main" val="0"/>
+                        </a:ext>
+                      </a:extLst>
+                    </a:blip>
+                    <a:stretch>
+                      <a:fillRect/>
+                    </a:stretch>
+                  </pic:blipFill>
+                  <pic:spPr>
+                    <a:xfrm>
+                      <a:off x="0" y="0"/>
+                      <a:ext cx="5297278" cy="6288041"/>
+                    </a:xfrm>
+                    <a:prstGeom prst="rect">
+                      <a:avLst/>
+                    </a:prstGeom>
+                    <a:effectLst>
+                      <a:outerShdw blurRad="25400" dir="17880000">
+                        <a:srgbClr val="000000">
+                          <a:alpha val="46000"/>
+                        </a:srgbClr>
+                      </a:outerShdw>
+                    </a:effectLst>
+                  </pic:spPr>
+                </pic:pic>
+              </a:graphicData>
+            </a:graphic>
+          </wp:inline>
+        </w:drawing>
+      </w:r>
+    </w:p>
+    <w:p>
+      <w:pPr>
+        <w:rPr>
+          <w:rFonts w:ascii="Times New Roman" w:hAnsi="Times New Roman" w:cs="Times New Roman"/>
+          <w:sz w:val="52"/>
+          <w:szCs w:val="52"/>
+        </w:rPr>
+      </w:pPr>
+      <w:r>
+        <w:rPr>
+          <w:rFonts w:ascii="Times New Roman" w:hAnsi="Times New Roman" w:cs="Times New Roman"/>
+          <w:sz w:val="52"/>
+          <w:szCs w:val="52"/>
+        </w:rPr>
         <w:t>Если пользователь проигрывает, то появляется финальное окно, на котором можно начать игру заново или посмотреть таблицу лидеров.</w:t>
+      </w:r>
+    </w:p>
+    <w:p>
+      <w:pPr>
+        <w:rPr>
+          <w:rFonts w:ascii="Times New Roman" w:hAnsi="Times New Roman" w:cs="Times New Roman"/>
+          <w:sz w:val="52"/>
+          <w:szCs w:val="52"/>
+        </w:rPr>
+      </w:pPr>
+    </w:p>
+    <w:p>
+      <w:pPr>
+        <w:rPr>
+          <w:rFonts w:ascii="Times New Roman" w:hAnsi="Times New Roman" w:cs="Times New Roman"/>
+          <w:sz w:val="52"/>
+          <w:szCs w:val="52"/>
+        </w:rPr>
+      </w:pPr>
+    </w:p>
+    <w:p>
+      <w:pPr>
+        <w:rPr>
+          <w:rFonts w:ascii="Times New Roman" w:hAnsi="Times New Roman" w:cs="Times New Roman"/>
+          <w:sz w:val="52"/>
+          <w:szCs w:val="52"/>
+        </w:rPr>
+      </w:pPr>
+      <w:r>
+        <w:rPr>
+          <w:rFonts w:ascii="Times New Roman" w:hAnsi="Times New Roman" w:cs="Times New Roman"/>
+          <w:sz w:val="52"/>
+          <w:szCs w:val="52"/>
+        </w:rPr>
+        <w:lastRenderedPageBreak/>
+        <w:drawing>
+          <wp:inline distT="0" distB="0" distL="0" distR="0" wp14:anchorId="767C6004" wp14:editId="3AB357AA">
+            <wp:extent cx="4876800" cy="6275383"/>
+            <wp:effectExtent l="0" t="0" r="0" b="0"/>
+            <wp:docPr id="4" name="Рисунок 3">
+              <a:extLst xmlns:a="http://schemas.openxmlformats.org/drawingml/2006/main">
+                <a:ext uri="{FF2B5EF4-FFF2-40B4-BE49-F238E27FC236}">
+                  <a16:creationId xmlns:a16="http://schemas.microsoft.com/office/drawing/2014/main" id="{F2C63FA9-96F4-4BF1-9276-6131CDBDCF71}"/>
+                </a:ext>
+              </a:extLst>
+            </wp:docPr>
+            <wp:cNvGraphicFramePr>
+              <a:graphicFrameLocks xmlns:a="http://schemas.openxmlformats.org/drawingml/2006/main" noChangeAspect="1"/>
+            </wp:cNvGraphicFramePr>
+            <a:graphic xmlns:a="http://schemas.openxmlformats.org/drawingml/2006/main">
+              <a:graphicData uri="http://schemas.openxmlformats.org/drawingml/2006/picture">
+                <pic:pic xmlns:pic="http://schemas.openxmlformats.org/drawingml/2006/picture">
+                  <pic:nvPicPr>
+                    <pic:cNvPr id="4" name="Рисунок 3">
+                      <a:extLst>
+                        <a:ext uri="{FF2B5EF4-FFF2-40B4-BE49-F238E27FC236}">
+                          <a16:creationId xmlns:a16="http://schemas.microsoft.com/office/drawing/2014/main" id="{F2C63FA9-96F4-4BF1-9276-6131CDBDCF71}"/>
+                        </a:ext>
+                      </a:extLst>
+                    </pic:cNvPr>
+                    <pic:cNvPicPr>
+                      <a:picLocks noChangeAspect="1"/>
+                    </pic:cNvPicPr>
+                  </pic:nvPicPr>
+                  <pic:blipFill>
+                    <a:blip r:embed="rId6">
+                      <a:extLst>
+                        <a:ext uri="{28A0092B-C50C-407E-A947-70E740481C1C}">
+                          <a14:useLocalDpi xmlns:a14="http://schemas.microsoft.com/office/drawing/2010/main" val="0"/>
+                        </a:ext>
+                      </a:extLst>
+                    </a:blip>
+                    <a:stretch>
+                      <a:fillRect/>
+                    </a:stretch>
+                  </pic:blipFill>
+                  <pic:spPr>
+                    <a:xfrm>
+                      <a:off x="0" y="0"/>
+                      <a:ext cx="4891660" cy="6294504"/>
+                    </a:xfrm>
+                    <a:prstGeom prst="rect">
+                      <a:avLst/>
+                    </a:prstGeom>
+                  </pic:spPr>
+                </pic:pic>
+              </a:graphicData>
+            </a:graphic>
+          </wp:inline>
+        </w:drawing>
       </w:r>
     </w:p>
     <w:p>
@@ -278,6 +405,85 @@
           <w:sz w:val="52"/>
           <w:szCs w:val="52"/>
         </w:rPr>
+        <w:drawing>
+          <wp:inline distT="0" distB="0" distL="0" distR="0" wp14:anchorId="309D36DE" wp14:editId="2E2CBCDE">
+            <wp:extent cx="4953000" cy="6373440"/>
+            <wp:effectExtent l="38100" t="38100" r="38100" b="46990"/>
+            <wp:docPr id="8" name="Объект 7">
+              <a:extLst xmlns:a="http://schemas.openxmlformats.org/drawingml/2006/main">
+                <a:ext uri="{FF2B5EF4-FFF2-40B4-BE49-F238E27FC236}">
+                  <a16:creationId xmlns:a16="http://schemas.microsoft.com/office/drawing/2014/main" id="{64E7C3A4-D825-4DA4-B69B-BE25AD75F129}"/>
+                </a:ext>
+              </a:extLst>
+            </wp:docPr>
+            <wp:cNvGraphicFramePr>
+              <a:graphicFrameLocks xmlns:a="http://schemas.openxmlformats.org/drawingml/2006/main" noGrp="1" noChangeAspect="1"/>
+            </wp:cNvGraphicFramePr>
+            <a:graphic xmlns:a="http://schemas.openxmlformats.org/drawingml/2006/main">
+              <a:graphicData uri="http://schemas.openxmlformats.org/drawingml/2006/picture">
+                <pic:pic xmlns:pic="http://schemas.openxmlformats.org/drawingml/2006/picture">
+                  <pic:nvPicPr>
+                    <pic:cNvPr id="8" name="Объект 7">
+                      <a:extLst>
+                        <a:ext uri="{FF2B5EF4-FFF2-40B4-BE49-F238E27FC236}">
+                          <a16:creationId xmlns:a16="http://schemas.microsoft.com/office/drawing/2014/main" id="{64E7C3A4-D825-4DA4-B69B-BE25AD75F129}"/>
+                        </a:ext>
+                      </a:extLst>
+                    </pic:cNvPr>
+                    <pic:cNvPicPr>
+                      <a:picLocks noGrp="1" noChangeAspect="1"/>
+                    </pic:cNvPicPr>
+                  </pic:nvPicPr>
+                  <pic:blipFill>
+                    <a:blip r:embed="rId7">
+                      <a:extLst>
+                        <a:ext uri="{28A0092B-C50C-407E-A947-70E740481C1C}">
+                          <a14:useLocalDpi xmlns:a14="http://schemas.microsoft.com/office/drawing/2010/main" val="0"/>
+                        </a:ext>
+                      </a:extLst>
+                    </a:blip>
+                    <a:stretch>
+                      <a:fillRect/>
+                    </a:stretch>
+                  </pic:blipFill>
+                  <pic:spPr>
+                    <a:xfrm>
+                      <a:off x="0" y="0"/>
+                      <a:ext cx="4963361" cy="6386772"/>
+                    </a:xfrm>
+                    <a:prstGeom prst="rect">
+                      <a:avLst/>
+                    </a:prstGeom>
+                    <a:effectLst>
+                      <a:outerShdw blurRad="25400" dir="17880000">
+                        <a:srgbClr val="000000">
+                          <a:alpha val="46000"/>
+                        </a:srgbClr>
+                      </a:outerShdw>
+                    </a:effectLst>
+                  </pic:spPr>
+                </pic:pic>
+              </a:graphicData>
+            </a:graphic>
+          </wp:inline>
+        </w:drawing>
+      </w:r>
+    </w:p>
+    <w:p>
+      <w:pPr>
+        <w:rPr>
+          <w:rFonts w:ascii="Times New Roman" w:hAnsi="Times New Roman" w:cs="Times New Roman"/>
+          <w:sz w:val="52"/>
+          <w:szCs w:val="52"/>
+        </w:rPr>
+      </w:pPr>
+      <w:r>
+        <w:rPr>
+          <w:rFonts w:ascii="Times New Roman" w:hAnsi="Times New Roman" w:cs="Times New Roman"/>
+          <w:sz w:val="52"/>
+          <w:szCs w:val="52"/>
+        </w:rPr>
+        <w:lastRenderedPageBreak/>
         <w:t>Виды бонусов:</w:t>
       </w:r>
     </w:p>
@@ -426,23 +632,7 @@
           <w:sz w:val="52"/>
           <w:szCs w:val="52"/>
         </w:rPr>
-        <w:t xml:space="preserve">Щит, действующий 20 секунд и защищающий от </w:t>
-      </w:r>
-      <w:r>
-        <w:rPr>
-          <w:rFonts w:ascii="Times New Roman" w:hAnsi="Times New Roman" w:cs="Times New Roman"/>
-          <w:sz w:val="52"/>
-          <w:szCs w:val="52"/>
-        </w:rPr>
-        <w:t xml:space="preserve">следующего </w:t>
-      </w:r>
-      <w:r>
-        <w:rPr>
-          <w:rFonts w:ascii="Times New Roman" w:hAnsi="Times New Roman" w:cs="Times New Roman"/>
-          <w:sz w:val="52"/>
-          <w:szCs w:val="52"/>
-        </w:rPr>
-        <w:t>столкновения</w:t>
+        <w:t>Щит, действующий 20 секунд и защищающий от следующего столкновения</w:t>
       </w:r>
     </w:p>
     <w:p>
@@ -464,47 +654,7 @@
           <w:sz w:val="52"/>
           <w:szCs w:val="52"/>
         </w:rPr>
-        <w:t>Взрыв все</w:t>
-      </w:r>
-      <w:r>
-        <w:rPr>
-          <w:rFonts w:ascii="Times New Roman" w:hAnsi="Times New Roman" w:cs="Times New Roman"/>
-          <w:sz w:val="52"/>
-          <w:szCs w:val="52"/>
-        </w:rPr>
-        <w:t>х</w:t>
-      </w:r>
-      <w:r>
-        <w:rPr>
-          <w:rFonts w:ascii="Times New Roman" w:hAnsi="Times New Roman" w:cs="Times New Roman"/>
-          <w:sz w:val="52"/>
-          <w:szCs w:val="52"/>
-        </w:rPr>
-        <w:t xml:space="preserve"> уже появивши</w:t>
-      </w:r>
-      <w:r>
-        <w:rPr>
-          <w:rFonts w:ascii="Times New Roman" w:hAnsi="Times New Roman" w:cs="Times New Roman"/>
-          <w:sz w:val="52"/>
-          <w:szCs w:val="52"/>
-        </w:rPr>
-        <w:t>х</w:t>
-      </w:r>
-      <w:r>
-        <w:rPr>
-          <w:rFonts w:ascii="Times New Roman" w:hAnsi="Times New Roman" w:cs="Times New Roman"/>
-          <w:sz w:val="52"/>
-          <w:szCs w:val="52"/>
-        </w:rPr>
-        <w:t>ся машин-препятстви</w:t>
-      </w:r>
-      <w:r>
-        <w:rPr>
-          <w:rFonts w:ascii="Times New Roman" w:hAnsi="Times New Roman" w:cs="Times New Roman"/>
-          <w:sz w:val="52"/>
-          <w:szCs w:val="52"/>
-        </w:rPr>
-        <w:t>й</w:t>
+        <w:t>Взрыв всех уже появившихся машин-препятствий</w:t>
       </w:r>
     </w:p>
     <w:p>
@@ -548,7 +698,6 @@
           <w:sz w:val="52"/>
           <w:szCs w:val="52"/>
         </w:rPr>
-        <w:lastRenderedPageBreak/>
         <w:t>Увеличение получаемых очков в 2 раза на 15 секунд</w:t>
       </w:r>
     </w:p>
@@ -571,23 +720,29 @@
           <w:sz w:val="52"/>
           <w:szCs w:val="52"/>
         </w:rPr>
-        <w:t xml:space="preserve">Увеличение получаемых очков в </w:t>
-      </w:r>
-      <w:r>
-        <w:rPr>
-          <w:rFonts w:ascii="Times New Roman" w:hAnsi="Times New Roman" w:cs="Times New Roman"/>
-          <w:sz w:val="52"/>
-          <w:szCs w:val="52"/>
-        </w:rPr>
-        <w:t xml:space="preserve">3 </w:t>
-      </w:r>
-      <w:r>
-        <w:rPr>
-          <w:rFonts w:ascii="Times New Roman" w:hAnsi="Times New Roman" w:cs="Times New Roman"/>
-          <w:sz w:val="52"/>
-          <w:szCs w:val="52"/>
-        </w:rPr>
-        <w:t>раза на 15 секунд</w:t>
+        <w:t>Увеличение получаемых очков в 3 раза на 15 секунд</w:t>
+      </w:r>
+    </w:p>
+    <w:p>
+      <w:pPr>
+        <w:pStyle w:val="a4"/>
+        <w:numPr>
+          <w:ilvl w:val="0"/>
+          <w:numId w:val="12"/>
+        </w:numPr>
+        <w:rPr>
+          <w:rFonts w:ascii="Times New Roman" w:hAnsi="Times New Roman" w:cs="Times New Roman"/>
+          <w:sz w:val="52"/>
+          <w:szCs w:val="52"/>
+        </w:rPr>
+      </w:pPr>
+      <w:r>
+        <w:rPr>
+          <w:rFonts w:ascii="Times New Roman" w:hAnsi="Times New Roman" w:cs="Times New Roman"/>
+          <w:sz w:val="52"/>
+          <w:szCs w:val="52"/>
+        </w:rPr>
+        <w:t>Случайный бонус, один из активных (щит, клякса, взрыв)</w:t>
       </w:r>
     </w:p>
     <w:p>
@@ -621,6 +776,7 @@
           <w:sz w:val="52"/>
           <w:szCs w:val="52"/>
         </w:rPr>
+        <w:lastRenderedPageBreak/>
         <w:t>Для каждого окна есть свой класс:</w:t>
       </w:r>
     </w:p>
@@ -667,16 +823,7 @@
           <w:szCs w:val="52"/>
           <w:lang w:val="en-US"/>
         </w:rPr>
-        <w:t>Registration</w:t>
-      </w:r>
-      <w:r>
-        <w:rPr>
-          <w:rFonts w:ascii="Times New Roman" w:hAnsi="Times New Roman" w:cs="Times New Roman"/>
-          <w:sz w:val="52"/>
-          <w:szCs w:val="52"/>
-          <w:lang w:val="en-US"/>
-        </w:rPr>
-        <w:t>Scene</w:t>
+        <w:t>RegistrationScene</w:t>
       </w:r>
     </w:p>
     <w:p>
@@ -943,6 +1090,51 @@
         </w:rPr>
         <w:t>LeaderboardScene</w:t>
       </w:r>
+    </w:p>
+    <w:p>
+      <w:pPr>
+        <w:rPr>
+          <w:rFonts w:ascii="Times New Roman" w:hAnsi="Times New Roman" w:cs="Times New Roman"/>
+          <w:sz w:val="52"/>
+          <w:szCs w:val="52"/>
+        </w:rPr>
+      </w:pPr>
+    </w:p>
+    <w:p>
+      <w:pPr>
+        <w:rPr>
+          <w:rFonts w:ascii="Times New Roman" w:hAnsi="Times New Roman" w:cs="Times New Roman"/>
+          <w:sz w:val="52"/>
+          <w:szCs w:val="52"/>
+        </w:rPr>
+      </w:pPr>
+    </w:p>
+    <w:p>
+      <w:pPr>
+        <w:rPr>
+          <w:rFonts w:ascii="Times New Roman" w:hAnsi="Times New Roman" w:cs="Times New Roman"/>
+          <w:sz w:val="52"/>
+          <w:szCs w:val="52"/>
+        </w:rPr>
+      </w:pPr>
+    </w:p>
+    <w:p>
+      <w:pPr>
+        <w:rPr>
+          <w:rFonts w:ascii="Times New Roman" w:hAnsi="Times New Roman" w:cs="Times New Roman"/>
+          <w:sz w:val="52"/>
+          <w:szCs w:val="52"/>
+        </w:rPr>
+      </w:pPr>
+    </w:p>
+    <w:p>
+      <w:pPr>
+        <w:rPr>
+          <w:rFonts w:ascii="Times New Roman" w:hAnsi="Times New Roman" w:cs="Times New Roman"/>
+          <w:sz w:val="52"/>
+          <w:szCs w:val="52"/>
+        </w:rPr>
+      </w:pPr>
     </w:p>
     <w:p>
       <w:pPr>
@@ -3990,6 +4182,7 @@
     <w:lsdException w:name="HTML Sample" w:semiHidden="1" w:unhideWhenUsed="1"/>
     <w:lsdException w:name="HTML Typewriter" w:semiHidden="1" w:unhideWhenUsed="1"/>
     <w:lsdException w:name="HTML Variable" w:semiHidden="1" w:unhideWhenUsed="1"/>
+    <w:lsdException w:name="Normal Table" w:semiHidden="1" w:unhideWhenUsed="1"/>
     <w:lsdException w:name="annotation subject" w:semiHidden="1" w:unhideWhenUsed="1"/>
     <w:lsdException w:name="No List" w:semiHidden="1" w:unhideWhenUsed="1"/>
     <w:lsdException w:name="Outline List 1" w:semiHidden="1" w:unhideWhenUsed="1"/>
@@ -4036,8 +4229,10 @@
     <w:lsdException w:name="Table Subtle 2" w:semiHidden="1" w:unhideWhenUsed="1"/>
     <w:lsdException w:name="Table Web 1" w:semiHidden="1" w:unhideWhenUsed="1"/>
     <w:lsdException w:name="Table Web 2" w:semiHidden="1" w:unhideWhenUsed="1"/>
+    <w:lsdException w:name="Table Web 3" w:semiHidden="1" w:unhideWhenUsed="1"/>
     <w:lsdException w:name="Balloon Text" w:semiHidden="1" w:unhideWhenUsed="1"/>
     <w:lsdException w:name="Table Grid" w:uiPriority="39"/>
+    <w:lsdException w:name="Table Theme" w:semiHidden="1" w:unhideWhenUsed="1"/>
     <w:lsdException w:name="Placeholder Text" w:semiHidden="1"/>
     <w:lsdException w:name="No Spacing" w:uiPriority="1" w:qFormat="1"/>
     <w:lsdException w:name="Light Shading" w:uiPriority="60"/>
@@ -4266,7 +4461,6 @@
   <w:style w:type="character" w:default="1" w:styleId="a0">
     <w:name w:val="Default Paragraph Font"/>
     <w:uiPriority w:val="1"/>
-    <w:semiHidden/>
     <w:unhideWhenUsed/>
   </w:style>
   <w:style w:type="table" w:default="1" w:styleId="a1">

</xml_diff>